<commit_message>
Nearly ready for DEFENCE
</commit_message>
<xml_diff>
--- a/Доклад.docx
+++ b/Доклад.docx
@@ -13,9 +13,6 @@
     <w:p>
       <w:pPr>
         <w:pStyle w:val="P"/>
-        <w:rPr>
-          <w:lang w:val="en-US"/>
-        </w:rPr>
       </w:pPr>
       <w:r>
         <w:t xml:space="preserve">Защищается студент группы Б8403а Куцелабский Егор Сергеевич по теме «Текстовый процессор для </w:t>
@@ -64,6 +61,58 @@
         <w:pStyle w:val="H1"/>
       </w:pPr>
       <w:r>
+        <w:rPr>
+          <w:lang w:val="en-US"/>
+        </w:rPr>
+        <w:t>Game</w:t>
+      </w:r>
+      <w:r>
+        <w:t xml:space="preserve"> </w:t>
+      </w:r>
+      <w:r>
+        <w:rPr>
+          <w:lang w:val="en-US"/>
+        </w:rPr>
+        <w:t>Forest</w:t>
+      </w:r>
+      <w:r>
+        <w:t xml:space="preserve"> </w:t>
+      </w:r>
+      <w:r>
+        <w:t>и текст</w:t>
+      </w:r>
+    </w:p>
+    <w:p>
+      <w:pPr>
+        <w:pStyle w:val="P"/>
+      </w:pPr>
+      <w:r>
+        <w:t xml:space="preserve">Студия </w:t>
+      </w:r>
+      <w:r>
+        <w:rPr>
+          <w:lang w:val="en-US"/>
+        </w:rPr>
+        <w:t>Game</w:t>
+      </w:r>
+      <w:r>
+        <w:t xml:space="preserve"> </w:t>
+      </w:r>
+      <w:r>
+        <w:rPr>
+          <w:lang w:val="en-US"/>
+        </w:rPr>
+        <w:t>Forest</w:t>
+      </w:r>
+      <w:r>
+        <w:t xml:space="preserve"> занимается созданием игр. Текст занимает важную часть в информационных сообщениях в играх. Так же текст используется в визуальных редакторах игрового движка, разрабатываемого компанией. Текущая реализация текстового процессора в движке не обладает достаточной эффективностью, поэтому, при увеличении количества текста, изображаемого на экране, частота кадров в приложениях падает. </w:t>
+      </w:r>
+    </w:p>
+    <w:p>
+      <w:pPr>
+        <w:pStyle w:val="H1"/>
+      </w:pPr>
+      <w:r>
         <w:t>Текстовые процессоры</w:t>
       </w:r>
     </w:p>
@@ -107,32 +156,245 @@
     <w:p>
       <w:pPr>
         <w:pStyle w:val="H1"/>
-        <w:rPr>
-          <w:lang w:val="en-US"/>
-        </w:rPr>
-      </w:pPr>
-      <w:r>
-        <w:rPr>
-          <w:lang w:val="en-US"/>
-        </w:rPr>
-        <w:t xml:space="preserve">Game Forest </w:t>
-      </w:r>
-      <w:r>
-        <w:t>и текст</w:t>
-      </w:r>
-    </w:p>
-    <w:p>
-      <w:pPr>
-        <w:pStyle w:val="P"/>
-      </w:pPr>
-      <w:r>
-        <w:t xml:space="preserve">Студия </w:t>
-      </w:r>
-      <w:r>
-        <w:rPr>
-          <w:lang w:val="en-US"/>
-        </w:rPr>
-        <w:t>Game</w:t>
+      </w:pPr>
+      <w:r>
+        <w:t>Цели и задачи работы</w:t>
+      </w:r>
+    </w:p>
+    <w:p>
+      <w:pPr>
+        <w:pStyle w:val="P"/>
+      </w:pPr>
+      <w:r>
+        <w:t>Цель работы – создание нового текстового процессора для движка.</w:t>
+      </w:r>
+    </w:p>
+    <w:p>
+      <w:pPr>
+        <w:pStyle w:val="P"/>
+      </w:pPr>
+      <w:r>
+        <w:t>Для достижения цели были поставлены следующие задачи</w:t>
+      </w:r>
+      <w:r>
+        <w:t>:</w:t>
+      </w:r>
+    </w:p>
+    <w:p>
+      <w:pPr>
+        <w:pStyle w:val="P"/>
+        <w:numPr>
+          <w:ilvl w:val="0"/>
+          <w:numId w:val="5"/>
+        </w:numPr>
+      </w:pPr>
+      <w:r>
+        <w:t>Изучить эффективные методы представления текста</w:t>
+      </w:r>
+    </w:p>
+    <w:p>
+      <w:pPr>
+        <w:pStyle w:val="P"/>
+        <w:numPr>
+          <w:ilvl w:val="0"/>
+          <w:numId w:val="5"/>
+        </w:numPr>
+      </w:pPr>
+      <w:r>
+        <w:t>Реализовать текстовый процессор</w:t>
+      </w:r>
+    </w:p>
+    <w:p>
+      <w:pPr>
+        <w:pStyle w:val="P"/>
+        <w:numPr>
+          <w:ilvl w:val="0"/>
+          <w:numId w:val="5"/>
+        </w:numPr>
+      </w:pPr>
+      <w:r>
+        <w:t>Оценить выигрыш в производительности</w:t>
+      </w:r>
+    </w:p>
+    <w:p>
+      <w:pPr>
+        <w:pStyle w:val="H1"/>
+      </w:pPr>
+      <w:r>
+        <w:lastRenderedPageBreak/>
+        <w:t>Структуры данных</w:t>
+      </w:r>
+    </w:p>
+    <w:p>
+      <w:pPr>
+        <w:pStyle w:val="P"/>
+      </w:pPr>
+      <w:r>
+        <w:t xml:space="preserve">Мною были рассмотрены различные подходы к реализации текстовых редакторов. Сравнительную таблицу алгоритмических сложностей подходов для базовых операций вы можете увидеть на экране. Стоит отметить, что она не вполне отражает реальные характеристики подходов, поскольку </w:t>
+      </w:r>
+      <w:r>
+        <w:t xml:space="preserve">типичная производительность подходов значительно отличается от производительности в худшем случае и её сложно верно оценить. </w:t>
+      </w:r>
+      <w:r>
+        <w:t xml:space="preserve">При наполнении таблицы использовались данные для худших </w:t>
+      </w:r>
+      <w:r>
+        <w:t>возможных случаев для соответствующих подходов. Подробную информацию о перечисленных в таблице подходах вы можете прочитать в отчете.</w:t>
+      </w:r>
+    </w:p>
+    <w:p>
+      <w:pPr>
+        <w:pStyle w:val="H1"/>
+      </w:pPr>
+      <w:r>
+        <w:t>Функциональные требования</w:t>
+      </w:r>
+    </w:p>
+    <w:p>
+      <w:pPr>
+        <w:pStyle w:val="P"/>
+      </w:pPr>
+      <w:r>
+        <w:t>Эффективная обработка внутреннего представления текста -</w:t>
+      </w:r>
+    </w:p>
+    <w:p>
+      <w:pPr>
+        <w:pStyle w:val="P"/>
+      </w:pPr>
+      <w:r>
+        <w:t>Текст должен храниться в эффективной структуре данных, все базовые операции должны выполняться быстро, в том числе для больших объемов текстовых данных (порядка нескольких десятков мегабайт) при этом структура не должна требовать значительных объемов оперативной памяти.</w:t>
+      </w:r>
+    </w:p>
+    <w:p>
+      <w:pPr>
+        <w:pStyle w:val="P"/>
+      </w:pPr>
+      <w:r>
+        <w:t>Отрисовка текста с заданными параметрами –</w:t>
+      </w:r>
+    </w:p>
+    <w:p>
+      <w:pPr>
+        <w:pStyle w:val="P"/>
+      </w:pPr>
+      <w:r>
+        <w:t>Текст должен отрисовываться в окне заданного размера, с заданными параметрами шрифта, при этом отрисовываться должна только та часть текста, которая попадает в видимую область окна.</w:t>
+      </w:r>
+    </w:p>
+    <w:p>
+      <w:pPr>
+        <w:pStyle w:val="P"/>
+      </w:pPr>
+      <w:r>
+        <w:t>Обработка пользовательского ввода –</w:t>
+      </w:r>
+    </w:p>
+    <w:p>
+      <w:pPr>
+        <w:pStyle w:val="P"/>
+      </w:pPr>
+      <w:r>
+        <w:t>Процессор</w:t>
+      </w:r>
+      <w:r>
+        <w:t xml:space="preserve"> должен обрабатывать пользовательский ввод – ввод текстовых данных, перемещение курсора с помощью мыши и клавиш клавиатуры или касаний экрана выполняя при этом соответствующие операции по редактированию текста.</w:t>
+      </w:r>
+    </w:p>
+    <w:p>
+      <w:pPr>
+        <w:pStyle w:val="H1"/>
+      </w:pPr>
+      <w:r>
+        <w:t>Архитектура системы</w:t>
+      </w:r>
+    </w:p>
+    <w:p>
+      <w:pPr>
+        <w:pStyle w:val="P"/>
+      </w:pPr>
+      <w:r>
+        <w:t>Система состоит из трех модулей</w:t>
+      </w:r>
+      <w:r>
+        <w:t>:</w:t>
+      </w:r>
+    </w:p>
+    <w:p>
+      <w:pPr>
+        <w:pStyle w:val="P"/>
+      </w:pPr>
+      <w:r>
+        <w:lastRenderedPageBreak/>
+        <w:t xml:space="preserve">Модуль, отвечающий за обработку внутреннего представления текста </w:t>
+      </w:r>
+      <w:r>
+        <w:t xml:space="preserve">– обработка базовых команд, выделение, перемещение </w:t>
+      </w:r>
+      <w:r>
+        <w:t>курсора</w:t>
+      </w:r>
+      <w:r>
+        <w:t xml:space="preserve">, </w:t>
+      </w:r>
+      <w:r>
+        <w:rPr>
+          <w:lang w:val="en-US"/>
+        </w:rPr>
+        <w:t>undo</w:t>
+      </w:r>
+      <w:r>
+        <w:t>/</w:t>
+      </w:r>
+      <w:r>
+        <w:rPr>
+          <w:lang w:val="en-US"/>
+        </w:rPr>
+        <w:t>redo</w:t>
+      </w:r>
+      <w:r>
+        <w:t>.</w:t>
+      </w:r>
+    </w:p>
+    <w:p>
+      <w:pPr>
+        <w:pStyle w:val="P"/>
+      </w:pPr>
+      <w:r>
+        <w:t>В основу модуля, отвечающего за отрисовку, взят существовавший ранее код, однако он был значительно модифицирован для оптимизации (т. е. для отрисовки только видимой части текста).</w:t>
+      </w:r>
+    </w:p>
+    <w:p>
+      <w:pPr>
+        <w:pStyle w:val="P"/>
+      </w:pPr>
+      <w:r>
+        <w:t xml:space="preserve">Модуль, отвечающий за обработку пользовательского ввода, </w:t>
+      </w:r>
+      <w:r>
+        <w:t xml:space="preserve">принимает поддерживаемые команды </w:t>
+      </w:r>
+      <w:r>
+        <w:t>и передаёт их соответствующим обработчикам.</w:t>
+      </w:r>
+    </w:p>
+    <w:p>
+      <w:pPr>
+        <w:pStyle w:val="P"/>
+      </w:pPr>
+      <w:r>
+        <w:t>На слайде изображены диаграммы классов перечисленных систем.</w:t>
+      </w:r>
+    </w:p>
+    <w:p>
+      <w:pPr>
+        <w:pStyle w:val="H1"/>
+      </w:pPr>
+      <w:r>
+        <w:rPr>
+          <w:lang w:val="en-US"/>
+        </w:rPr>
+        <w:t>Piece</w:t>
       </w:r>
       <w:r>
         <w:t xml:space="preserve"> </w:t>
@@ -141,32 +403,239 @@
         <w:rPr>
           <w:lang w:val="en-US"/>
         </w:rPr>
-        <w:t>Forest</w:t>
+        <w:t>T</w:t>
+      </w:r>
+      <w:r>
+        <w:rPr>
+          <w:lang w:val="en-US"/>
+        </w:rPr>
+        <w:t>able</w:t>
+      </w:r>
+    </w:p>
+    <w:p>
+      <w:pPr>
+        <w:pStyle w:val="P"/>
+        <w:rPr>
+          <w:lang w:val="en-US"/>
+        </w:rPr>
+      </w:pPr>
+      <w:r>
+        <w:t xml:space="preserve">В качестве подхода для реализации был выбран метод </w:t>
+      </w:r>
+      <w:r>
+        <w:rPr>
+          <w:lang w:val="en-US"/>
+        </w:rPr>
+        <w:t>Piece</w:t>
       </w:r>
       <w:r>
         <w:t xml:space="preserve"> </w:t>
       </w:r>
       <w:r>
-        <w:t>занимается созданием игр. Текст занимает важную часть в информационных сообщениях в играх. Так же текст используется в визуальных редакторах игрового движка, разрабатываемого компанией. Текущая реализация текстового процессора в движке не обладает достаточной эффективностью, поэтому, при увеличении количества текста, изображаемого на экране, частота кадров в приложениях падает.</w:t>
+        <w:rPr>
+          <w:lang w:val="en-US"/>
+        </w:rPr>
+        <w:t>Table</w:t>
+      </w:r>
+      <w:r>
+        <w:t>.</w:t>
+      </w:r>
+      <w:r>
+        <w:t xml:space="preserve"> Суть</w:t>
       </w:r>
       <w:r>
         <w:t xml:space="preserve"> </w:t>
       </w:r>
+      <w:r>
+        <w:rPr>
+          <w:lang w:val="en-US"/>
+        </w:rPr>
+        <w:t>Piece</w:t>
+      </w:r>
+      <w:r>
+        <w:t xml:space="preserve"> </w:t>
+      </w:r>
+      <w:r>
+        <w:rPr>
+          <w:lang w:val="en-US"/>
+        </w:rPr>
+        <w:t>T</w:t>
+      </w:r>
+      <w:r>
+        <w:rPr>
+          <w:lang w:val="en-US"/>
+        </w:rPr>
+        <w:t>able</w:t>
+      </w:r>
+      <w:r>
+        <w:t xml:space="preserve"> </w:t>
+      </w:r>
+      <w:r>
+        <w:t xml:space="preserve">состоит в том, что вместо хранения символов в памяти хранится информация о позиции текстового фрагмента в потоке, его длине, а также о том, к какому именно потоку относится фрагмент. В </w:t>
+      </w:r>
+      <w:r>
+        <w:rPr>
+          <w:lang w:val="en-US"/>
+        </w:rPr>
+        <w:t>Piece</w:t>
+      </w:r>
+      <w:r>
+        <w:t xml:space="preserve"> </w:t>
+      </w:r>
+      <w:r>
+        <w:rPr>
+          <w:lang w:val="en-US"/>
+        </w:rPr>
+        <w:t>Table</w:t>
+      </w:r>
+      <w:r>
+        <w:t xml:space="preserve"> </w:t>
+      </w:r>
+      <w:r>
+        <w:t>используется два потока</w:t>
+      </w:r>
+      <w:r>
+        <w:t xml:space="preserve">: </w:t>
+      </w:r>
+      <w:r>
+        <w:t>первый – исходный файл, этот поток используется только для чтения. Второй – добавочный файл, весь новый текст записывается в него.</w:t>
+      </w:r>
+      <w:r>
+        <w:t xml:space="preserve"> При необходимости вывести текст на экран выполняется пробег по </w:t>
+      </w:r>
+    </w:p>
+    <w:p>
+      <w:pPr>
+        <w:pStyle w:val="P"/>
+      </w:pPr>
+      <w:r>
+        <w:t xml:space="preserve">На слайде представлен пример работы </w:t>
+      </w:r>
+      <w:r>
+        <w:rPr>
+          <w:lang w:val="en-US"/>
+        </w:rPr>
+        <w:t>Piece</w:t>
+      </w:r>
+      <w:r>
+        <w:t xml:space="preserve"> </w:t>
+      </w:r>
+      <w:r>
+        <w:rPr>
+          <w:lang w:val="en-US"/>
+        </w:rPr>
+        <w:t>Table</w:t>
+      </w:r>
+      <w:r>
+        <w:t>.</w:t>
+      </w:r>
     </w:p>
     <w:p>
       <w:pPr>
         <w:pStyle w:val="H1"/>
       </w:pPr>
       <w:r>
-        <w:t>Цели и задачи работы</w:t>
-      </w:r>
-    </w:p>
-    <w:p>
-      <w:pPr>
-        <w:pStyle w:val="P"/>
-      </w:pPr>
-      <w:r>
-        <w:t>Цель работы – создание нового текстового процессора для движка.</w:t>
+        <w:rPr>
+          <w:lang w:val="en-US"/>
+        </w:rPr>
+        <w:t>Splay</w:t>
+      </w:r>
+      <w:r>
+        <w:t xml:space="preserve"> </w:t>
+      </w:r>
+      <w:r>
+        <w:rPr>
+          <w:lang w:val="en-US"/>
+        </w:rPr>
+        <w:t>Tree</w:t>
+      </w:r>
+      <w:r>
+        <w:t xml:space="preserve"> </w:t>
+      </w:r>
+    </w:p>
+    <w:p>
+      <w:pPr>
+        <w:pStyle w:val="P"/>
+      </w:pPr>
+      <w:r>
+        <w:rPr>
+          <w:lang w:val="en-US"/>
+        </w:rPr>
+        <w:t>Piece</w:t>
+      </w:r>
+      <w:r>
+        <w:t xml:space="preserve"> </w:t>
+      </w:r>
+      <w:r>
+        <w:rPr>
+          <w:lang w:val="en-US"/>
+        </w:rPr>
+        <w:t>table</w:t>
+      </w:r>
+      <w:r>
+        <w:t xml:space="preserve"> </w:t>
+      </w:r>
+      <w:r>
+        <w:t>это структура для эффективного редактирования текста, необходима также структура и для навигации по тексту</w:t>
+      </w:r>
+      <w:r>
+        <w:t>.</w:t>
+      </w:r>
+    </w:p>
+    <w:p>
+      <w:pPr>
+        <w:pStyle w:val="P"/>
+      </w:pPr>
+      <w:r>
+        <w:rPr>
+          <w:lang w:val="en-US"/>
+        </w:rPr>
+        <w:t>Splay</w:t>
+      </w:r>
+      <w:r>
+        <w:t xml:space="preserve"> </w:t>
+      </w:r>
+      <w:r>
+        <w:rPr>
+          <w:lang w:val="en-US"/>
+        </w:rPr>
+        <w:t>tree</w:t>
+      </w:r>
+      <w:r>
+        <w:t xml:space="preserve"> – сбалансированное бинарное дерево поиска, основное свойство которого – элементы, к которым обращались в последний раз, переносятся в корень дерева. Это свойство очень полезно при работе с текстовыми редакторами, поскольку большая часть операций вставки и удаления производится в позиции курсора, а частота её смены на значительную величину невелика по сравнению с </w:t>
+      </w:r>
+      <w:r>
+        <w:t>частотой</w:t>
+      </w:r>
+      <w:r>
+        <w:t xml:space="preserve"> прочих операций.</w:t>
+      </w:r>
+    </w:p>
+    <w:p>
+      <w:pPr>
+        <w:pStyle w:val="P"/>
+        <w:rPr>
+          <w:lang w:val="en-US"/>
+        </w:rPr>
+      </w:pPr>
+      <w:r>
+        <w:lastRenderedPageBreak/>
+        <w:t xml:space="preserve">Алгоритм балансировки с переносом элемента в корень имеет логарифмическую амортизированную сложность. После переноса необходимого элемента в корень, любая операция вставки, удаления или обращения к элементу выполняется за </w:t>
+      </w:r>
+      <w:r>
+        <w:rPr>
+          <w:lang w:val="en-US"/>
+        </w:rPr>
+        <w:t>O</w:t>
+      </w:r>
+      <w:r>
+        <w:t>(1)</w:t>
+      </w:r>
+      <w:r>
+        <w:t xml:space="preserve">. </w:t>
+      </w:r>
+      <w:r>
+        <w:t>Подробнее об алгоритме балансировки можно прочесть в отчете, там же приведена ссылка на статью с доказательством сложности алгоритма.</w:t>
       </w:r>
     </w:p>
     <w:p>
@@ -174,55 +643,33 @@
         <w:pStyle w:val="H1"/>
       </w:pPr>
       <w:r>
-        <w:t>Структуры данных</w:t>
-      </w:r>
-    </w:p>
-    <w:p>
-      <w:pPr>
-        <w:pStyle w:val="P"/>
-      </w:pPr>
-      <w:r>
-        <w:t xml:space="preserve">Мною были рассмотрены различные подходы к реализации текстовых редакторов. Сравнительную таблицу алгоритмических сложностей подходов для базовых операций вы можете увидеть на экране. Стоит отметить, что она </w:t>
-      </w:r>
-      <w:r>
-        <w:lastRenderedPageBreak/>
-        <w:t xml:space="preserve">не вполне отражает реальные характеристики подходов, поскольку </w:t>
-      </w:r>
-      <w:r>
-        <w:t xml:space="preserve">типичная производительность подходов значительно отличается от производительности в худшем случае и её сложно верно оценить. </w:t>
-      </w:r>
-      <w:r>
-        <w:t xml:space="preserve">При наполнении таблицы использовались данные для худших </w:t>
-      </w:r>
-      <w:r>
-        <w:t>возможных случаев для соответствующих подходов. Подробную информацию о перечисленных в таблице подходах вы можете прочитать в отчете.</w:t>
-      </w:r>
-    </w:p>
-    <w:p>
-      <w:pPr>
-        <w:pStyle w:val="P"/>
-        <w:rPr>
-          <w:b/>
-          <w:bCs/>
-          <w:lang w:val="en-US"/>
-        </w:rPr>
-      </w:pPr>
-      <w:r>
-        <w:rPr>
-          <w:b/>
-          <w:bCs/>
-          <w:lang w:val="en-US"/>
-        </w:rPr>
-        <w:t>#</w:t>
-      </w:r>
-      <w:bookmarkStart w:id="0" w:name="_GoBack"/>
-      <w:bookmarkEnd w:id="0"/>
-      <w:r>
-        <w:rPr>
-          <w:b/>
-          <w:bCs/>
-        </w:rPr>
-        <w:t>СДЕЛАТЬ СЛАЙД ПРО ЮНИТИ И АНРИЛ</w:t>
+        <w:t>Интерфейс</w:t>
+      </w:r>
+    </w:p>
+    <w:p>
+      <w:pPr>
+        <w:pStyle w:val="P"/>
+      </w:pPr>
+      <w:r>
+        <w:t xml:space="preserve">На экране представлен пример интерфейса. Представлен многострочный текст, часть строк достаточно длинна, чтобы к ним применялся </w:t>
+      </w:r>
+      <w:r>
+        <w:rPr>
+          <w:lang w:val="en-US"/>
+        </w:rPr>
+        <w:t>soft</w:t>
+      </w:r>
+      <w:r>
+        <w:t xml:space="preserve"> </w:t>
+      </w:r>
+      <w:r>
+        <w:rPr>
+          <w:lang w:val="en-US"/>
+        </w:rPr>
+        <w:t>wrap</w:t>
+      </w:r>
+      <w:r>
+        <w:t xml:space="preserve">. Видно, что текст можно прокручивать. Это эффективная реализация прокрутки, в которой отрисовываются только строки, в данный момент помещающиеся в видимую область. </w:t>
       </w:r>
     </w:p>
     <w:p>
@@ -230,344 +677,45 @@
         <w:pStyle w:val="H1"/>
       </w:pPr>
       <w:r>
-        <w:t>Функциональные требования</w:t>
-      </w:r>
-    </w:p>
-    <w:p>
-      <w:pPr>
-        <w:pStyle w:val="P"/>
-      </w:pPr>
-      <w:r>
-        <w:t>Эффективная обработка внутреннего представления текста -</w:t>
-      </w:r>
-    </w:p>
-    <w:p>
-      <w:pPr>
-        <w:pStyle w:val="P"/>
-      </w:pPr>
-      <w:r>
-        <w:t>Текст должен храниться в эффективной структуре данных, все базовые операции должны выполняться быстро, в том числе для больших объемов текстовых данных (порядка нескольких десятков мегабайт) при этом структура не должна требовать значительных объемов оперативной памяти.</w:t>
-      </w:r>
-    </w:p>
-    <w:p>
-      <w:pPr>
-        <w:pStyle w:val="P"/>
-      </w:pPr>
-      <w:r>
-        <w:t>Отрисовка текста с заданными параметрами –</w:t>
-      </w:r>
-    </w:p>
-    <w:p>
-      <w:pPr>
-        <w:pStyle w:val="P"/>
-      </w:pPr>
-      <w:r>
-        <w:t>Текст должен отрисовываться в окне заданного размера, с заданными параметрами шрифта, при этом отрисовываться должна только та часть текста, которая попадает в видимую область окна.</w:t>
-      </w:r>
-    </w:p>
-    <w:p>
-      <w:pPr>
-        <w:pStyle w:val="P"/>
-      </w:pPr>
-      <w:r>
-        <w:t>Обработка пользовательского ввода –</w:t>
-      </w:r>
-    </w:p>
-    <w:p>
-      <w:pPr>
-        <w:pStyle w:val="P"/>
-      </w:pPr>
-      <w:r>
-        <w:t>Процессор</w:t>
-      </w:r>
-      <w:r>
-        <w:t xml:space="preserve"> должен обрабатывать пользовательский ввод – ввод текстовых данных, перемещение курсора с помощью мыши и клавиш клавиатуры или касаний экрана выполняя при этом соответствующие операции по редактированию текста.</w:t>
+        <w:t>Тестирование</w:t>
+      </w:r>
+    </w:p>
+    <w:p>
+      <w:pPr>
+        <w:pStyle w:val="P"/>
+      </w:pPr>
+      <w:r>
+        <w:t>Функциональность модуля внутренней обработки текста была проверена с помощью юнит-тестирования.</w:t>
+      </w:r>
+    </w:p>
+    <w:p>
+      <w:pPr>
+        <w:pStyle w:val="P"/>
+      </w:pPr>
+      <w:r>
+        <w:t>Сравнение</w:t>
+      </w:r>
+      <w:r>
+        <w:t xml:space="preserve"> скорости работы предыдущей версии редактора и моей реализации показало, что при работе с текстом объемом 100 тысяч строк новая версия процессора при вертикальной прокрутке отрисовывается без задержек на высокой частоте кадров, в то время как предыдущая версия процессора имеет задержку в 2-3 секунды перед отрисовкой нового кадра. То же относится и к изменению размеров виджета. Операции вставки, по сравнению с обычным текстом, выполняются примерно на 30% быстрее, при этом во время вставок в новой версии процессора пересчитываются позиции символов в пикселях, что даёт значительный прирост производительности на этапе отрисовки.</w:t>
       </w:r>
     </w:p>
     <w:p>
       <w:pPr>
         <w:pStyle w:val="H1"/>
-        <w:rPr>
-          <w:lang w:val="en-US"/>
-        </w:rPr>
-      </w:pPr>
-      <w:r>
-        <w:t>Архитектура системы</w:t>
-      </w:r>
-    </w:p>
-    <w:p>
-      <w:pPr>
-        <w:pStyle w:val="P"/>
-      </w:pPr>
-      <w:r>
-        <w:t>Система состоит из трех модулей</w:t>
-      </w:r>
-      <w:r>
-        <w:t>:</w:t>
-      </w:r>
-    </w:p>
-    <w:p>
-      <w:pPr>
-        <w:pStyle w:val="P"/>
-      </w:pPr>
-      <w:r>
-        <w:t xml:space="preserve">Модуль, отвечающий за обработку внутреннего представления текста </w:t>
-      </w:r>
-      <w:r>
-        <w:t xml:space="preserve">– обработка базовых команд, выделение, перемещение </w:t>
-      </w:r>
-      <w:r>
-        <w:t>курсора</w:t>
-      </w:r>
-      <w:r>
-        <w:t xml:space="preserve">, </w:t>
-      </w:r>
-      <w:r>
-        <w:rPr>
-          <w:lang w:val="en-US"/>
-        </w:rPr>
-        <w:t>undo</w:t>
-      </w:r>
-      <w:r>
-        <w:t>/</w:t>
-      </w:r>
-      <w:r>
-        <w:rPr>
-          <w:lang w:val="en-US"/>
-        </w:rPr>
-        <w:t>redo</w:t>
-      </w:r>
-      <w:r>
-        <w:t>.</w:t>
-      </w:r>
-    </w:p>
-    <w:p>
-      <w:pPr>
-        <w:pStyle w:val="P"/>
-      </w:pPr>
-      <w:r>
-        <w:lastRenderedPageBreak/>
-        <w:t>В основу модуля, отвечающего за отрисовку, взят существовавший ранее код, однако он был значительно модифицирован для оптимизации (т. е. для отрисовки только видимой части текста).</w:t>
-      </w:r>
-    </w:p>
-    <w:p>
-      <w:pPr>
-        <w:pStyle w:val="P"/>
-      </w:pPr>
-      <w:r>
-        <w:t xml:space="preserve">Модуль, отвечающий за обработку пользовательского ввода, </w:t>
-      </w:r>
-      <w:r>
-        <w:t xml:space="preserve">принимает поддерживаемые команды </w:t>
-      </w:r>
-      <w:r>
-        <w:t>и передаёт их соответствующим обработчикам.</w:t>
-      </w:r>
-    </w:p>
-    <w:p>
-      <w:pPr>
-        <w:pStyle w:val="H1"/>
-        <w:rPr>
-          <w:lang w:val="en-US"/>
-        </w:rPr>
-      </w:pPr>
-      <w:r>
-        <w:rPr>
-          <w:lang w:val="en-US"/>
-        </w:rPr>
-        <w:t>Piece</w:t>
-      </w:r>
-      <w:r>
-        <w:t xml:space="preserve"> </w:t>
-      </w:r>
-      <w:r>
-        <w:rPr>
-          <w:lang w:val="en-US"/>
-        </w:rPr>
-        <w:t>Tree</w:t>
-      </w:r>
-    </w:p>
-    <w:p>
-      <w:pPr>
-        <w:pStyle w:val="P"/>
-      </w:pPr>
-      <w:r>
-        <w:t xml:space="preserve">В качестве подхода для реализации был выбран метод </w:t>
-      </w:r>
-      <w:r>
-        <w:rPr>
-          <w:lang w:val="en-US"/>
-        </w:rPr>
-        <w:t>Piece</w:t>
-      </w:r>
-      <w:r>
-        <w:t xml:space="preserve"> </w:t>
-      </w:r>
-      <w:r>
-        <w:rPr>
-          <w:lang w:val="en-US"/>
-        </w:rPr>
-        <w:t>Table</w:t>
-      </w:r>
-      <w:r>
-        <w:t xml:space="preserve"> </w:t>
-      </w:r>
-      <w:r>
-        <w:t xml:space="preserve">в связке со </w:t>
-      </w:r>
-      <w:r>
-        <w:rPr>
-          <w:lang w:val="en-US"/>
-        </w:rPr>
-        <w:t>SplayTree</w:t>
-      </w:r>
-      <w:r>
-        <w:t xml:space="preserve">. </w:t>
-      </w:r>
-      <w:r>
-        <w:t xml:space="preserve">Суть </w:t>
-      </w:r>
-      <w:r>
-        <w:rPr>
-          <w:lang w:val="en-US"/>
-        </w:rPr>
-        <w:t>Piece</w:t>
-      </w:r>
-      <w:r>
-        <w:t xml:space="preserve"> </w:t>
-      </w:r>
-      <w:r>
-        <w:rPr>
-          <w:lang w:val="en-US"/>
-        </w:rPr>
-        <w:t>Tree</w:t>
-      </w:r>
-      <w:r>
-        <w:t xml:space="preserve"> </w:t>
-      </w:r>
-      <w:r>
-        <w:t xml:space="preserve">состоит в том, что вместо хранения символов в памяти хранится информация о позиции текстового фрагмента в потоке, его длине, а так же о том, к какому именно потоку относится фрагмент. В </w:t>
-      </w:r>
-      <w:r>
-        <w:rPr>
-          <w:lang w:val="en-US"/>
-        </w:rPr>
-        <w:t>Piece</w:t>
-      </w:r>
-      <w:r>
-        <w:t xml:space="preserve"> </w:t>
-      </w:r>
-      <w:r>
-        <w:rPr>
-          <w:lang w:val="en-US"/>
-        </w:rPr>
-        <w:t>Table</w:t>
-      </w:r>
-      <w:r>
-        <w:t xml:space="preserve"> </w:t>
-      </w:r>
-      <w:r>
-        <w:t>используется два потока</w:t>
-      </w:r>
-      <w:r>
-        <w:t xml:space="preserve">: </w:t>
-      </w:r>
-      <w:r>
-        <w:t>первый – исходный файл, этот поток используется только для чтения. Второй – добавочный файл, весь новый текст дозаписывается в него.</w:t>
-      </w:r>
-    </w:p>
-    <w:p>
-      <w:pPr>
-        <w:pStyle w:val="P"/>
-      </w:pPr>
-      <w:r>
-        <w:rPr>
-          <w:lang w:val="en-US"/>
-        </w:rPr>
-        <w:t>Splay</w:t>
-      </w:r>
-      <w:r>
-        <w:t xml:space="preserve"> </w:t>
-      </w:r>
-      <w:r>
-        <w:rPr>
-          <w:lang w:val="en-US"/>
-        </w:rPr>
-        <w:t>tree</w:t>
-      </w:r>
-      <w:r>
-        <w:t xml:space="preserve"> – сбалансированное бинарное дерево поиска, основное свойство которого – элементы, к которым обращались в последний раз, переносятся в корень дерева. Это свойство очень полезно при работе с текстовыми редакторами, поскольку большая часть операций вставки и удаления производится в позиции курсора, а частота её смены на значительную величину невелика по сравнению с количеством прочих операций.</w:t>
-      </w:r>
-    </w:p>
-    <w:p>
-      <w:pPr>
-        <w:pStyle w:val="H1"/>
-      </w:pPr>
-      <w:r>
-        <w:t>Интерфейс</w:t>
-      </w:r>
-    </w:p>
-    <w:p>
-      <w:pPr>
-        <w:pStyle w:val="P"/>
-      </w:pPr>
-      <w:r>
-        <w:t xml:space="preserve">На экране представлен пример интерфейса. Представлен многострочный текст, часть строк достаточно длинна, чтобы к ним применялся </w:t>
-      </w:r>
-      <w:r>
-        <w:rPr>
-          <w:lang w:val="en-US"/>
-        </w:rPr>
-        <w:t>soft</w:t>
-      </w:r>
-      <w:r>
-        <w:t xml:space="preserve"> </w:t>
-      </w:r>
-      <w:r>
-        <w:rPr>
-          <w:lang w:val="en-US"/>
-        </w:rPr>
-        <w:t>wrap</w:t>
-      </w:r>
-      <w:r>
-        <w:t xml:space="preserve">. Видно, что текст можно прокручивать. Это эффективная реализация прокрутки, в которой отрисовываются только строки, в данный момент помещающиеся в видимую область. </w:t>
-      </w:r>
-    </w:p>
-    <w:p>
-      <w:pPr>
-        <w:pStyle w:val="H1"/>
-      </w:pPr>
-      <w:r>
-        <w:t>Реализация и тестирование</w:t>
-      </w:r>
-    </w:p>
-    <w:p>
-      <w:pPr>
-        <w:pStyle w:val="P"/>
-      </w:pPr>
-      <w:r>
-        <w:t>Физические характеристики системы приведены на экране.</w:t>
-      </w:r>
-    </w:p>
-    <w:p>
-      <w:pPr>
-        <w:pStyle w:val="P"/>
-      </w:pPr>
-      <w:r>
-        <w:lastRenderedPageBreak/>
-        <w:t xml:space="preserve">Было проведено ручное тестирование скорости работы предыдущей версии редактора и моей реализации. Тестирование показало, что при работе с текстом объемом 100 тысяч строк новая версия </w:t>
-      </w:r>
-      <w:r>
-        <w:t>процессора</w:t>
-      </w:r>
-      <w:r>
-        <w:t xml:space="preserve"> при вертикальной прокрутке отрисовывается без задержек на высокой частоте кадров, в то время как предыдущая версия </w:t>
-      </w:r>
-      <w:r>
-        <w:t>процессора</w:t>
-      </w:r>
-      <w:r>
-        <w:t xml:space="preserve"> имеет задержку в 2-3 секунды перед отрисовкой нового кадра.</w:t>
+      </w:pPr>
+      <w:r>
+        <w:t>Реализация</w:t>
+      </w:r>
+    </w:p>
+    <w:p>
+      <w:pPr>
+        <w:pStyle w:val="P"/>
+      </w:pPr>
+      <w:r>
+        <w:t xml:space="preserve">Физические характеристики системы приведены на </w:t>
+      </w:r>
+      <w:r>
+        <w:t>слайде.</w:t>
       </w:r>
     </w:p>
     <w:p>
@@ -590,7 +738,11 @@
         </w:numPr>
       </w:pPr>
       <w:r>
-        <w:t>Выполнен анализ подходов к реализации текстовых процессоров</w:t>
+        <w:lastRenderedPageBreak/>
+        <w:t xml:space="preserve">Выполнен анализ </w:t>
+      </w:r>
+      <w:r>
+        <w:t>структур данных для работы с текстом</w:t>
       </w:r>
     </w:p>
     <w:p>
@@ -602,7 +754,10 @@
         </w:numPr>
       </w:pPr>
       <w:r>
-        <w:t>Реализованы системы внутренней обработки текста и отрисовки</w:t>
+        <w:t>Реализован</w:t>
+      </w:r>
+      <w:r>
+        <w:t>а новая версия текстового процессора</w:t>
       </w:r>
     </w:p>
     <w:p>
@@ -626,13 +781,10 @@
         </w:numPr>
       </w:pPr>
       <w:r>
-        <w:t>До момента защиты дипломной работы планируется доработать модуль обработки пользовательского ввода</w:t>
-      </w:r>
-    </w:p>
-    <w:p>
-      <w:pPr>
-        <w:pStyle w:val="P"/>
-      </w:pPr>
+        <w:t>В настоящий момент код находится на этапе опытной эксплуатации</w:t>
+      </w:r>
+      <w:bookmarkStart w:id="0" w:name="_GoBack"/>
+      <w:bookmarkEnd w:id="0"/>
     </w:p>
     <w:p>
       <w:pPr>
@@ -985,6 +1137,146 @@
     </w:lvl>
   </w:abstractNum>
   <w:abstractNum w:abstractNumId="2" w15:restartNumberingAfterBreak="0">
+    <w:nsid w:val="21BD1000"/>
+    <w:multiLevelType w:val="hybridMultilevel"/>
+    <w:tmpl w:val="FFBEC158"/>
+    <w:lvl w:ilvl="0" w:tplc="C0E46070">
+      <w:start w:val="1"/>
+      <w:numFmt w:val="bullet"/>
+      <w:lvlText w:val="•"/>
+      <w:lvlJc w:val="left"/>
+      <w:pPr>
+        <w:tabs>
+          <w:tab w:val="num" w:pos="720"/>
+        </w:tabs>
+        <w:ind w:left="720" w:hanging="360"/>
+      </w:pPr>
+      <w:rPr>
+        <w:rFonts w:ascii="Arial" w:hAnsi="Arial" w:hint="default"/>
+      </w:rPr>
+    </w:lvl>
+    <w:lvl w:ilvl="1" w:tplc="FC2E3D3A" w:tentative="1">
+      <w:start w:val="1"/>
+      <w:numFmt w:val="bullet"/>
+      <w:lvlText w:val="•"/>
+      <w:lvlJc w:val="left"/>
+      <w:pPr>
+        <w:tabs>
+          <w:tab w:val="num" w:pos="1440"/>
+        </w:tabs>
+        <w:ind w:left="1440" w:hanging="360"/>
+      </w:pPr>
+      <w:rPr>
+        <w:rFonts w:ascii="Arial" w:hAnsi="Arial" w:hint="default"/>
+      </w:rPr>
+    </w:lvl>
+    <w:lvl w:ilvl="2" w:tplc="4C608532" w:tentative="1">
+      <w:start w:val="1"/>
+      <w:numFmt w:val="bullet"/>
+      <w:lvlText w:val="•"/>
+      <w:lvlJc w:val="left"/>
+      <w:pPr>
+        <w:tabs>
+          <w:tab w:val="num" w:pos="2160"/>
+        </w:tabs>
+        <w:ind w:left="2160" w:hanging="360"/>
+      </w:pPr>
+      <w:rPr>
+        <w:rFonts w:ascii="Arial" w:hAnsi="Arial" w:hint="default"/>
+      </w:rPr>
+    </w:lvl>
+    <w:lvl w:ilvl="3" w:tplc="41BE8DE6" w:tentative="1">
+      <w:start w:val="1"/>
+      <w:numFmt w:val="bullet"/>
+      <w:lvlText w:val="•"/>
+      <w:lvlJc w:val="left"/>
+      <w:pPr>
+        <w:tabs>
+          <w:tab w:val="num" w:pos="2880"/>
+        </w:tabs>
+        <w:ind w:left="2880" w:hanging="360"/>
+      </w:pPr>
+      <w:rPr>
+        <w:rFonts w:ascii="Arial" w:hAnsi="Arial" w:hint="default"/>
+      </w:rPr>
+    </w:lvl>
+    <w:lvl w:ilvl="4" w:tplc="5628B1EC" w:tentative="1">
+      <w:start w:val="1"/>
+      <w:numFmt w:val="bullet"/>
+      <w:lvlText w:val="•"/>
+      <w:lvlJc w:val="left"/>
+      <w:pPr>
+        <w:tabs>
+          <w:tab w:val="num" w:pos="3600"/>
+        </w:tabs>
+        <w:ind w:left="3600" w:hanging="360"/>
+      </w:pPr>
+      <w:rPr>
+        <w:rFonts w:ascii="Arial" w:hAnsi="Arial" w:hint="default"/>
+      </w:rPr>
+    </w:lvl>
+    <w:lvl w:ilvl="5" w:tplc="1CFA06B6" w:tentative="1">
+      <w:start w:val="1"/>
+      <w:numFmt w:val="bullet"/>
+      <w:lvlText w:val="•"/>
+      <w:lvlJc w:val="left"/>
+      <w:pPr>
+        <w:tabs>
+          <w:tab w:val="num" w:pos="4320"/>
+        </w:tabs>
+        <w:ind w:left="4320" w:hanging="360"/>
+      </w:pPr>
+      <w:rPr>
+        <w:rFonts w:ascii="Arial" w:hAnsi="Arial" w:hint="default"/>
+      </w:rPr>
+    </w:lvl>
+    <w:lvl w:ilvl="6" w:tplc="D9D8AB62" w:tentative="1">
+      <w:start w:val="1"/>
+      <w:numFmt w:val="bullet"/>
+      <w:lvlText w:val="•"/>
+      <w:lvlJc w:val="left"/>
+      <w:pPr>
+        <w:tabs>
+          <w:tab w:val="num" w:pos="5040"/>
+        </w:tabs>
+        <w:ind w:left="5040" w:hanging="360"/>
+      </w:pPr>
+      <w:rPr>
+        <w:rFonts w:ascii="Arial" w:hAnsi="Arial" w:hint="default"/>
+      </w:rPr>
+    </w:lvl>
+    <w:lvl w:ilvl="7" w:tplc="4EB881D0" w:tentative="1">
+      <w:start w:val="1"/>
+      <w:numFmt w:val="bullet"/>
+      <w:lvlText w:val="•"/>
+      <w:lvlJc w:val="left"/>
+      <w:pPr>
+        <w:tabs>
+          <w:tab w:val="num" w:pos="5760"/>
+        </w:tabs>
+        <w:ind w:left="5760" w:hanging="360"/>
+      </w:pPr>
+      <w:rPr>
+        <w:rFonts w:ascii="Arial" w:hAnsi="Arial" w:hint="default"/>
+      </w:rPr>
+    </w:lvl>
+    <w:lvl w:ilvl="8" w:tplc="A3162CC8" w:tentative="1">
+      <w:start w:val="1"/>
+      <w:numFmt w:val="bullet"/>
+      <w:lvlText w:val="•"/>
+      <w:lvlJc w:val="left"/>
+      <w:pPr>
+        <w:tabs>
+          <w:tab w:val="num" w:pos="6480"/>
+        </w:tabs>
+        <w:ind w:left="6480" w:hanging="360"/>
+      </w:pPr>
+      <w:rPr>
+        <w:rFonts w:ascii="Arial" w:hAnsi="Arial" w:hint="default"/>
+      </w:rPr>
+    </w:lvl>
+  </w:abstractNum>
+  <w:abstractNum w:abstractNumId="3" w15:restartNumberingAfterBreak="0">
     <w:nsid w:val="32010E13"/>
     <w:multiLevelType w:val="hybridMultilevel"/>
     <w:tmpl w:val="2DACA986"/>
@@ -1073,7 +1365,147 @@
       </w:pPr>
     </w:lvl>
   </w:abstractNum>
-  <w:abstractNum w:abstractNumId="3" w15:restartNumberingAfterBreak="0">
+  <w:abstractNum w:abstractNumId="4" w15:restartNumberingAfterBreak="0">
+    <w:nsid w:val="3B224241"/>
+    <w:multiLevelType w:val="hybridMultilevel"/>
+    <w:tmpl w:val="0396EC28"/>
+    <w:lvl w:ilvl="0" w:tplc="3FCA9232">
+      <w:start w:val="1"/>
+      <w:numFmt w:val="bullet"/>
+      <w:lvlText w:val="•"/>
+      <w:lvlJc w:val="left"/>
+      <w:pPr>
+        <w:tabs>
+          <w:tab w:val="num" w:pos="720"/>
+        </w:tabs>
+        <w:ind w:left="720" w:hanging="360"/>
+      </w:pPr>
+      <w:rPr>
+        <w:rFonts w:ascii="Arial" w:hAnsi="Arial" w:hint="default"/>
+      </w:rPr>
+    </w:lvl>
+    <w:lvl w:ilvl="1" w:tplc="01CAFD5E" w:tentative="1">
+      <w:start w:val="1"/>
+      <w:numFmt w:val="bullet"/>
+      <w:lvlText w:val="•"/>
+      <w:lvlJc w:val="left"/>
+      <w:pPr>
+        <w:tabs>
+          <w:tab w:val="num" w:pos="1440"/>
+        </w:tabs>
+        <w:ind w:left="1440" w:hanging="360"/>
+      </w:pPr>
+      <w:rPr>
+        <w:rFonts w:ascii="Arial" w:hAnsi="Arial" w:hint="default"/>
+      </w:rPr>
+    </w:lvl>
+    <w:lvl w:ilvl="2" w:tplc="9F285BDC" w:tentative="1">
+      <w:start w:val="1"/>
+      <w:numFmt w:val="bullet"/>
+      <w:lvlText w:val="•"/>
+      <w:lvlJc w:val="left"/>
+      <w:pPr>
+        <w:tabs>
+          <w:tab w:val="num" w:pos="2160"/>
+        </w:tabs>
+        <w:ind w:left="2160" w:hanging="360"/>
+      </w:pPr>
+      <w:rPr>
+        <w:rFonts w:ascii="Arial" w:hAnsi="Arial" w:hint="default"/>
+      </w:rPr>
+    </w:lvl>
+    <w:lvl w:ilvl="3" w:tplc="84CE6550" w:tentative="1">
+      <w:start w:val="1"/>
+      <w:numFmt w:val="bullet"/>
+      <w:lvlText w:val="•"/>
+      <w:lvlJc w:val="left"/>
+      <w:pPr>
+        <w:tabs>
+          <w:tab w:val="num" w:pos="2880"/>
+        </w:tabs>
+        <w:ind w:left="2880" w:hanging="360"/>
+      </w:pPr>
+      <w:rPr>
+        <w:rFonts w:ascii="Arial" w:hAnsi="Arial" w:hint="default"/>
+      </w:rPr>
+    </w:lvl>
+    <w:lvl w:ilvl="4" w:tplc="1B004ECC" w:tentative="1">
+      <w:start w:val="1"/>
+      <w:numFmt w:val="bullet"/>
+      <w:lvlText w:val="•"/>
+      <w:lvlJc w:val="left"/>
+      <w:pPr>
+        <w:tabs>
+          <w:tab w:val="num" w:pos="3600"/>
+        </w:tabs>
+        <w:ind w:left="3600" w:hanging="360"/>
+      </w:pPr>
+      <w:rPr>
+        <w:rFonts w:ascii="Arial" w:hAnsi="Arial" w:hint="default"/>
+      </w:rPr>
+    </w:lvl>
+    <w:lvl w:ilvl="5" w:tplc="49DAA4FE" w:tentative="1">
+      <w:start w:val="1"/>
+      <w:numFmt w:val="bullet"/>
+      <w:lvlText w:val="•"/>
+      <w:lvlJc w:val="left"/>
+      <w:pPr>
+        <w:tabs>
+          <w:tab w:val="num" w:pos="4320"/>
+        </w:tabs>
+        <w:ind w:left="4320" w:hanging="360"/>
+      </w:pPr>
+      <w:rPr>
+        <w:rFonts w:ascii="Arial" w:hAnsi="Arial" w:hint="default"/>
+      </w:rPr>
+    </w:lvl>
+    <w:lvl w:ilvl="6" w:tplc="20C68ED2" w:tentative="1">
+      <w:start w:val="1"/>
+      <w:numFmt w:val="bullet"/>
+      <w:lvlText w:val="•"/>
+      <w:lvlJc w:val="left"/>
+      <w:pPr>
+        <w:tabs>
+          <w:tab w:val="num" w:pos="5040"/>
+        </w:tabs>
+        <w:ind w:left="5040" w:hanging="360"/>
+      </w:pPr>
+      <w:rPr>
+        <w:rFonts w:ascii="Arial" w:hAnsi="Arial" w:hint="default"/>
+      </w:rPr>
+    </w:lvl>
+    <w:lvl w:ilvl="7" w:tplc="A4C4754A" w:tentative="1">
+      <w:start w:val="1"/>
+      <w:numFmt w:val="bullet"/>
+      <w:lvlText w:val="•"/>
+      <w:lvlJc w:val="left"/>
+      <w:pPr>
+        <w:tabs>
+          <w:tab w:val="num" w:pos="5760"/>
+        </w:tabs>
+        <w:ind w:left="5760" w:hanging="360"/>
+      </w:pPr>
+      <w:rPr>
+        <w:rFonts w:ascii="Arial" w:hAnsi="Arial" w:hint="default"/>
+      </w:rPr>
+    </w:lvl>
+    <w:lvl w:ilvl="8" w:tplc="FFDE7A96" w:tentative="1">
+      <w:start w:val="1"/>
+      <w:numFmt w:val="bullet"/>
+      <w:lvlText w:val="•"/>
+      <w:lvlJc w:val="left"/>
+      <w:pPr>
+        <w:tabs>
+          <w:tab w:val="num" w:pos="6480"/>
+        </w:tabs>
+        <w:ind w:left="6480" w:hanging="360"/>
+      </w:pPr>
+      <w:rPr>
+        <w:rFonts w:ascii="Arial" w:hAnsi="Arial" w:hint="default"/>
+      </w:rPr>
+    </w:lvl>
+  </w:abstractNum>
+  <w:abstractNum w:abstractNumId="5" w15:restartNumberingAfterBreak="0">
     <w:nsid w:val="3F236A70"/>
     <w:multiLevelType w:val="hybridMultilevel"/>
     <w:tmpl w:val="13C6D47A"/>
@@ -1214,16 +1646,22 @@
     </w:lvl>
   </w:abstractNum>
   <w:num w:numId="1">
-    <w:abstractNumId w:val="2"/>
+    <w:abstractNumId w:val="3"/>
   </w:num>
   <w:num w:numId="2">
     <w:abstractNumId w:val="1"/>
   </w:num>
   <w:num w:numId="3">
-    <w:abstractNumId w:val="3"/>
+    <w:abstractNumId w:val="5"/>
   </w:num>
   <w:num w:numId="4">
     <w:abstractNumId w:val="0"/>
+  </w:num>
+  <w:num w:numId="5">
+    <w:abstractNumId w:val="4"/>
+  </w:num>
+  <w:num w:numId="6">
+    <w:abstractNumId w:val="2"/>
   </w:num>
 </w:numbering>
 </file>
@@ -1351,6 +1789,7 @@
     <w:lsdException w:name="HTML Sample" w:semiHidden="1" w:unhideWhenUsed="1"/>
     <w:lsdException w:name="HTML Typewriter" w:semiHidden="1" w:unhideWhenUsed="1"/>
     <w:lsdException w:name="HTML Variable" w:semiHidden="1" w:unhideWhenUsed="1"/>
+    <w:lsdException w:name="Normal Table" w:semiHidden="1" w:unhideWhenUsed="1"/>
     <w:lsdException w:name="annotation subject" w:semiHidden="1" w:unhideWhenUsed="1"/>
     <w:lsdException w:name="No List" w:semiHidden="1" w:unhideWhenUsed="1"/>
     <w:lsdException w:name="Outline List 1" w:semiHidden="1" w:unhideWhenUsed="1"/>
@@ -1397,8 +1836,10 @@
     <w:lsdException w:name="Table Subtle 2" w:semiHidden="1" w:unhideWhenUsed="1"/>
     <w:lsdException w:name="Table Web 1" w:semiHidden="1" w:unhideWhenUsed="1"/>
     <w:lsdException w:name="Table Web 2" w:semiHidden="1" w:unhideWhenUsed="1"/>
+    <w:lsdException w:name="Table Web 3" w:semiHidden="1" w:unhideWhenUsed="1"/>
     <w:lsdException w:name="Balloon Text" w:semiHidden="1" w:unhideWhenUsed="1"/>
     <w:lsdException w:name="Table Grid" w:uiPriority="39"/>
+    <w:lsdException w:name="Table Theme" w:semiHidden="1" w:unhideWhenUsed="1"/>
     <w:lsdException w:name="Placeholder Text" w:semiHidden="1"/>
     <w:lsdException w:name="No Spacing" w:uiPriority="1" w:qFormat="1"/>
     <w:lsdException w:name="Light Shading" w:uiPriority="60"/>
@@ -2124,7 +2565,7 @@
 </file>
 
 <file path=customXml/itemProps1.xml><?xml version="1.0" encoding="utf-8"?>
-<ds:datastoreItem xmlns:ds="http://schemas.openxmlformats.org/officeDocument/2006/customXml" ds:itemID="{81D60E88-C2C6-4A7D-AB67-82F6DBF20AA9}">
+<ds:datastoreItem xmlns:ds="http://schemas.openxmlformats.org/officeDocument/2006/customXml" ds:itemID="{8E42AE8D-AF54-4064-B129-2577480FB67D}">
   <ds:schemaRefs>
     <ds:schemaRef ds:uri="http://schemas.openxmlformats.org/officeDocument/2006/bibliography"/>
   </ds:schemaRefs>

</xml_diff>